<commit_message>
#247 Extend with Activity diagram
</commit_message>
<xml_diff>
--- a/doc/in_progress/project.docx
+++ b/doc/in_progress/project.docx
@@ -26,8 +26,6 @@
           <w:sz w:val="24"/>
         </w:rPr>
       </w:pPr>
-      <w:bookmarkStart w:id="0" w:name="_GoBack"/>
-      <w:bookmarkEnd w:id="0"/>
     </w:p>
     <w:p>
       <w:pPr>
@@ -443,7 +441,57 @@
           <w:sz w:val="24"/>
           <w:szCs w:val="24"/>
         </w:rPr>
-        <w:t xml:space="preserve">Az olvasás (lekérdezés), létrehozás, módosítás, törlés műveletek SQL script-el is </w:t>
+        <w:t xml:space="preserve">Az olvasás (lekérdezés), létrehozás, módosítás, törlés műveletek SQL </w:t>
+      </w:r>
+      <w:proofErr w:type="spellStart"/>
+      <w:r>
+        <w:rPr>
+          <w:rFonts w:ascii="Times New Roman" w:hAnsi="Times New Roman" w:cs="Times New Roman"/>
+          <w:sz w:val="24"/>
+          <w:szCs w:val="24"/>
+        </w:rPr>
+        <w:t>s</w:t>
+      </w:r>
+      <w:r>
+        <w:rPr>
+          <w:rFonts w:ascii="Times New Roman" w:hAnsi="Times New Roman" w:cs="Times New Roman"/>
+          <w:sz w:val="24"/>
+          <w:szCs w:val="24"/>
+        </w:rPr>
+        <w:t>zk</w:t>
+      </w:r>
+      <w:r>
+        <w:rPr>
+          <w:rFonts w:ascii="Times New Roman" w:hAnsi="Times New Roman" w:cs="Times New Roman"/>
+          <w:sz w:val="24"/>
+          <w:szCs w:val="24"/>
+        </w:rPr>
+        <w:t>ript</w:t>
+      </w:r>
+      <w:r>
+        <w:rPr>
+          <w:rFonts w:ascii="Times New Roman" w:hAnsi="Times New Roman" w:cs="Times New Roman"/>
+          <w:sz w:val="24"/>
+          <w:szCs w:val="28"/>
+        </w:rPr>
+        <w:t>el</w:t>
+      </w:r>
+      <w:proofErr w:type="spellEnd"/>
+      <w:r>
+        <w:rPr>
+          <w:rFonts w:ascii="Times New Roman" w:hAnsi="Times New Roman" w:cs="Times New Roman"/>
+          <w:sz w:val="24"/>
+          <w:szCs w:val="28"/>
+        </w:rPr>
+        <w:t xml:space="preserve"> </w:t>
+      </w:r>
+      <w:r>
+        <w:rPr>
+          <w:rFonts w:ascii="Times New Roman" w:hAnsi="Times New Roman" w:cs="Times New Roman"/>
+          <w:sz w:val="24"/>
+          <w:szCs w:val="24"/>
+        </w:rPr>
+        <w:t xml:space="preserve">is </w:t>
       </w:r>
       <w:proofErr w:type="spellStart"/>
       <w:r>
@@ -542,7 +590,7 @@
             <v:path o:extrusionok="f" gradientshapeok="t" o:connecttype="rect"/>
             <o:lock v:ext="edit" aspectratio="t"/>
           </v:shapetype>
-          <v:shape id="_x0000_i1055" type="#_x0000_t75" style="width:437pt;height:266.5pt">
+          <v:shape id="_x0000_i1025" type="#_x0000_t75" style="width:437pt;height:266.5pt">
             <v:imagedata r:id="rId9" o:title="dbeaver-use_case_2"/>
           </v:shape>
         </w:pict>
@@ -739,7 +787,57 @@
           <w:sz w:val="24"/>
           <w:szCs w:val="28"/>
         </w:rPr>
-        <w:t xml:space="preserve">Az olvasás (lekérdezés), létrehozás, módosítás, törlés műveletek SQL script-el is </w:t>
+        <w:t xml:space="preserve">Az olvasás (lekérdezés), létrehozás, módosítás, törlés műveletek SQL </w:t>
+      </w:r>
+      <w:proofErr w:type="spellStart"/>
+      <w:r>
+        <w:rPr>
+          <w:rFonts w:ascii="Times New Roman" w:hAnsi="Times New Roman" w:cs="Times New Roman"/>
+          <w:sz w:val="24"/>
+          <w:szCs w:val="24"/>
+        </w:rPr>
+        <w:t>s</w:t>
+      </w:r>
+      <w:r>
+        <w:rPr>
+          <w:rFonts w:ascii="Times New Roman" w:hAnsi="Times New Roman" w:cs="Times New Roman"/>
+          <w:sz w:val="24"/>
+          <w:szCs w:val="24"/>
+        </w:rPr>
+        <w:t>z</w:t>
+      </w:r>
+      <w:r>
+        <w:rPr>
+          <w:rFonts w:ascii="Times New Roman" w:hAnsi="Times New Roman" w:cs="Times New Roman"/>
+          <w:sz w:val="24"/>
+          <w:szCs w:val="24"/>
+        </w:rPr>
+        <w:t>k</w:t>
+      </w:r>
+      <w:r>
+        <w:rPr>
+          <w:rFonts w:ascii="Times New Roman" w:hAnsi="Times New Roman" w:cs="Times New Roman"/>
+          <w:sz w:val="24"/>
+          <w:szCs w:val="24"/>
+        </w:rPr>
+        <w:t>ript</w:t>
+      </w:r>
+      <w:r>
+        <w:rPr>
+          <w:rFonts w:ascii="Times New Roman" w:hAnsi="Times New Roman" w:cs="Times New Roman"/>
+          <w:sz w:val="24"/>
+          <w:szCs w:val="28"/>
+        </w:rPr>
+        <w:t>el</w:t>
+      </w:r>
+      <w:proofErr w:type="spellEnd"/>
+      <w:r>
+        <w:rPr>
+          <w:rFonts w:ascii="Times New Roman" w:hAnsi="Times New Roman" w:cs="Times New Roman"/>
+          <w:sz w:val="24"/>
+          <w:szCs w:val="28"/>
+        </w:rPr>
+        <w:t xml:space="preserve"> is </w:t>
       </w:r>
       <w:proofErr w:type="spellStart"/>
       <w:r>
@@ -1060,7 +1158,57 @@
           <w:sz w:val="24"/>
           <w:szCs w:val="28"/>
         </w:rPr>
-        <w:t xml:space="preserve">Az olvasás (lekérdezés), létrehozás, módosítás, törlés műveletek SQL script-el is </w:t>
+        <w:t xml:space="preserve">Az olvasás (lekérdezés), létrehozás, módosítás, törlés műveletek SQL </w:t>
+      </w:r>
+      <w:proofErr w:type="spellStart"/>
+      <w:r>
+        <w:rPr>
+          <w:rFonts w:ascii="Times New Roman" w:hAnsi="Times New Roman" w:cs="Times New Roman"/>
+          <w:sz w:val="24"/>
+          <w:szCs w:val="24"/>
+        </w:rPr>
+        <w:t>s</w:t>
+      </w:r>
+      <w:r>
+        <w:rPr>
+          <w:rFonts w:ascii="Times New Roman" w:hAnsi="Times New Roman" w:cs="Times New Roman"/>
+          <w:sz w:val="24"/>
+          <w:szCs w:val="24"/>
+        </w:rPr>
+        <w:t>zk</w:t>
+      </w:r>
+      <w:r>
+        <w:rPr>
+          <w:rFonts w:ascii="Times New Roman" w:hAnsi="Times New Roman" w:cs="Times New Roman"/>
+          <w:sz w:val="24"/>
+          <w:szCs w:val="24"/>
+        </w:rPr>
+        <w:t>ript</w:t>
+      </w:r>
+      <w:r>
+        <w:rPr>
+          <w:rFonts w:ascii="Times New Roman" w:hAnsi="Times New Roman" w:cs="Times New Roman"/>
+          <w:sz w:val="24"/>
+          <w:szCs w:val="28"/>
+        </w:rPr>
+        <w:t>el</w:t>
+      </w:r>
+      <w:proofErr w:type="spellEnd"/>
+      <w:r>
+        <w:rPr>
+          <w:rFonts w:ascii="Times New Roman" w:hAnsi="Times New Roman" w:cs="Times New Roman"/>
+          <w:sz w:val="24"/>
+          <w:szCs w:val="28"/>
+        </w:rPr>
+        <w:t xml:space="preserve"> </w:t>
+      </w:r>
+      <w:r>
+        <w:rPr>
+          <w:rFonts w:ascii="Times New Roman" w:hAnsi="Times New Roman" w:cs="Times New Roman"/>
+          <w:sz w:val="24"/>
+          <w:szCs w:val="28"/>
+        </w:rPr>
+        <w:t xml:space="preserve">is </w:t>
       </w:r>
       <w:proofErr w:type="spellStart"/>
       <w:r>
@@ -1130,7 +1278,7 @@
           <w:szCs w:val="28"/>
         </w:rPr>
         <w:pict w14:anchorId="48E5AFFB">
-          <v:shape id="_x0000_i1059" type="#_x0000_t75" style="width:453pt;height:283pt">
+          <v:shape id="_x0000_i1026" type="#_x0000_t75" style="width:453pt;height:283pt">
             <v:imagedata r:id="rId11" o:title="dbeaver-use_case_4"/>
           </v:shape>
         </w:pict>
@@ -2684,7 +2832,7 @@
         </w:rPr>
         <w:lastRenderedPageBreak/>
         <w:pict w14:anchorId="7966C505">
-          <v:shape id="_x0000_i1061" type="#_x0000_t75" style="width:343pt;height:734.5pt">
+          <v:shape id="_x0000_i1027" type="#_x0000_t75" style="width:343pt;height:734.5pt">
             <v:imagedata r:id="rId12" o:title="Package core"/>
           </v:shape>
         </w:pict>
@@ -5210,85 +5358,13 @@
           <w:rFonts w:ascii="Times New Roman" w:hAnsi="Times New Roman" w:cs="Times New Roman"/>
         </w:rPr>
       </w:pPr>
-      <w:r>
-        <w:rPr>
-          <w:rFonts w:ascii="Times New Roman" w:hAnsi="Times New Roman" w:cs="Times New Roman"/>
-          <w:noProof/>
-          <w:sz w:val="24"/>
-          <w:szCs w:val="24"/>
-          <w:lang w:eastAsia="hu-HU"/>
+      <w:proofErr w:type="spellStart"/>
+      <w:r>
+        <w:rPr>
+          <w:rFonts w:ascii="Times New Roman" w:hAnsi="Times New Roman" w:cs="Times New Roman"/>
         </w:rPr>
         <w:lastRenderedPageBreak/>
-        <w:drawing>
-          <wp:anchor distT="0" distB="0" distL="114300" distR="114300" simplePos="0" relativeHeight="251669504" behindDoc="1" locked="0" layoutInCell="1" allowOverlap="1" wp14:anchorId="5D511FCE" wp14:editId="4F14FA56">
-            <wp:simplePos x="0" y="0"/>
-            <wp:positionH relativeFrom="margin">
-              <wp:align>right</wp:align>
-            </wp:positionH>
-            <wp:positionV relativeFrom="paragraph">
-              <wp:posOffset>389255</wp:posOffset>
-            </wp:positionV>
-            <wp:extent cx="5760000" cy="5216400"/>
-            <wp:effectExtent l="0" t="0" r="0" b="3810"/>
-            <wp:wrapTight wrapText="bothSides">
-              <wp:wrapPolygon edited="0">
-                <wp:start x="0" y="0"/>
-                <wp:lineTo x="0" y="21537"/>
-                <wp:lineTo x="21505" y="21537"/>
-                <wp:lineTo x="21505" y="0"/>
-                <wp:lineTo x="0" y="0"/>
-              </wp:wrapPolygon>
-            </wp:wrapTight>
-            <wp:docPr id="3" name="Kép 3"/>
-            <wp:cNvGraphicFramePr>
-              <a:graphicFrameLocks xmlns:a="http://schemas.openxmlformats.org/drawingml/2006/main" noChangeAspect="1"/>
-            </wp:cNvGraphicFramePr>
-            <a:graphic xmlns:a="http://schemas.openxmlformats.org/drawingml/2006/main">
-              <a:graphicData uri="http://schemas.openxmlformats.org/drawingml/2006/picture">
-                <pic:pic xmlns:pic="http://schemas.openxmlformats.org/drawingml/2006/picture">
-                  <pic:nvPicPr>
-                    <pic:cNvPr id="3" name="Structured.png"/>
-                    <pic:cNvPicPr/>
-                  </pic:nvPicPr>
-                  <pic:blipFill>
-                    <a:blip r:embed="rId17">
-                      <a:extLst>
-                        <a:ext uri="{28A0092B-C50C-407E-A947-70E740481C1C}">
-                          <a14:useLocalDpi xmlns:a14="http://schemas.microsoft.com/office/drawing/2010/main" val="0"/>
-                        </a:ext>
-                      </a:extLst>
-                    </a:blip>
-                    <a:stretch>
-                      <a:fillRect/>
-                    </a:stretch>
-                  </pic:blipFill>
-                  <pic:spPr>
-                    <a:xfrm>
-                      <a:off x="0" y="0"/>
-                      <a:ext cx="5760000" cy="5216400"/>
-                    </a:xfrm>
-                    <a:prstGeom prst="rect">
-                      <a:avLst/>
-                    </a:prstGeom>
-                  </pic:spPr>
-                </pic:pic>
-              </a:graphicData>
-            </a:graphic>
-            <wp14:sizeRelH relativeFrom="margin">
-              <wp14:pctWidth>0</wp14:pctWidth>
-            </wp14:sizeRelH>
-            <wp14:sizeRelV relativeFrom="margin">
-              <wp14:pctHeight>0</wp14:pctHeight>
-            </wp14:sizeRelV>
-          </wp:anchor>
-        </w:drawing>
-      </w:r>
-      <w:proofErr w:type="spellStart"/>
-      <w:r>
-        <w:rPr>
-          <w:rFonts w:ascii="Times New Roman" w:hAnsi="Times New Roman" w:cs="Times New Roman"/>
-        </w:rPr>
-        <w:t>Structured</w:t>
+        <w:t>Activity</w:t>
       </w:r>
       <w:proofErr w:type="spellEnd"/>
       <w:r>
@@ -5300,13 +5376,137 @@
     </w:p>
     <w:p>
       <w:pPr>
+        <w:jc w:val="both"/>
+      </w:pPr>
+      <w:r>
+        <w:t xml:space="preserve">A </w:t>
+      </w:r>
+      <w:proofErr w:type="spellStart"/>
+      <w:r>
+        <w:t>D</w:t>
+      </w:r>
+      <w:r>
+        <w:t>Beaver</w:t>
+      </w:r>
+      <w:proofErr w:type="spellEnd"/>
+      <w:r>
+        <w:t xml:space="preserve"> megnyitása után kiválaszthatjuk a megfelelő adatbázist, amivel dolgozni szeretnénk</w:t>
+      </w:r>
+      <w:r>
+        <w:t xml:space="preserve"> </w:t>
+      </w:r>
+      <w:r>
+        <w:t>(Oracle,</w:t>
+      </w:r>
+      <w:r>
+        <w:t xml:space="preserve"> </w:t>
+      </w:r>
+      <w:proofErr w:type="spellStart"/>
+      <w:r>
+        <w:t>MySQL</w:t>
+      </w:r>
+      <w:proofErr w:type="spellEnd"/>
+      <w:r>
+        <w:t>,</w:t>
+      </w:r>
+      <w:r>
+        <w:t xml:space="preserve"> </w:t>
+      </w:r>
+      <w:proofErr w:type="spellStart"/>
+      <w:r>
+        <w:t>Mariadb</w:t>
+      </w:r>
+      <w:proofErr w:type="spellEnd"/>
+      <w:r>
+        <w:t>,</w:t>
+      </w:r>
+      <w:r>
+        <w:t xml:space="preserve"> </w:t>
+      </w:r>
+      <w:r>
+        <w:t xml:space="preserve">ODBC). Létrehozást követően új kapcsolatokat lehet </w:t>
+      </w:r>
+      <w:proofErr w:type="gramStart"/>
+      <w:r>
+        <w:t>menedzselni</w:t>
+      </w:r>
+      <w:proofErr w:type="gramEnd"/>
+      <w:r>
+        <w:t xml:space="preserve">. Meglévő adat törlése, módosítása, lekérdezése, vagy újat is létrehozhatunk, amit SQL </w:t>
+      </w:r>
+      <w:proofErr w:type="spellStart"/>
+      <w:r>
+        <w:t>s</w:t>
+      </w:r>
+      <w:r>
+        <w:t>zk</w:t>
+      </w:r>
+      <w:r>
+        <w:t>ript</w:t>
+      </w:r>
+      <w:proofErr w:type="spellEnd"/>
+      <w:r>
+        <w:t xml:space="preserve"> írásával is </w:t>
+      </w:r>
+      <w:proofErr w:type="spellStart"/>
+      <w:r>
+        <w:t>megtehetünk</w:t>
+      </w:r>
+      <w:proofErr w:type="spellEnd"/>
+      <w:r>
+        <w:t xml:space="preserve">. Ezek után a </w:t>
+      </w:r>
+      <w:proofErr w:type="spellStart"/>
+      <w:r>
+        <w:t>DBeaver</w:t>
+      </w:r>
+      <w:proofErr w:type="spellEnd"/>
+      <w:r>
+        <w:t xml:space="preserve"> letárolja a megadott adatokat</w:t>
+      </w:r>
+      <w:r>
+        <w:t xml:space="preserve"> </w:t>
+      </w:r>
+      <w:r>
+        <w:t xml:space="preserve">(a </w:t>
+      </w:r>
+      <w:r>
+        <w:t>kiválasztott adatbázisba</w:t>
+      </w:r>
+      <w:r>
+        <w:t>)</w:t>
+      </w:r>
+      <w:r>
+        <w:t>, amivel később dolgozni szere</w:t>
+      </w:r>
+      <w:r>
+        <w:t>tnénk</w:t>
+      </w:r>
+      <w:bookmarkStart w:id="0" w:name="_GoBack"/>
+      <w:bookmarkEnd w:id="0"/>
+    </w:p>
+    <w:p>
+      <w:pPr>
         <w:spacing w:line="276" w:lineRule="auto"/>
-        <w:rPr>
-          <w:rFonts w:ascii="Times New Roman" w:hAnsi="Times New Roman" w:cs="Times New Roman"/>
-          <w:sz w:val="24"/>
-          <w:szCs w:val="24"/>
-        </w:rPr>
-      </w:pPr>
+        <w:jc w:val="center"/>
+        <w:rPr>
+          <w:rFonts w:ascii="Times New Roman" w:hAnsi="Times New Roman" w:cs="Times New Roman"/>
+          <w:sz w:val="24"/>
+          <w:szCs w:val="24"/>
+        </w:rPr>
+      </w:pPr>
+      <w:r>
+        <w:rPr>
+          <w:rFonts w:ascii="Times New Roman" w:hAnsi="Times New Roman" w:cs="Times New Roman"/>
+          <w:sz w:val="24"/>
+          <w:szCs w:val="24"/>
+        </w:rPr>
+        <w:pict w14:anchorId="4B994B66">
+          <v:shape id="_x0000_i1028" type="#_x0000_t75" style="width:356.5pt;height:507.5pt">
+            <v:imagedata r:id="rId17" o:title="Activity_diagram"/>
+          </v:shape>
+        </w:pict>
+      </w:r>
     </w:p>
     <w:p>
       <w:pPr>
@@ -9171,7 +9371,7 @@
 </file>
 
 <file path=customXml/itemProps1.xml><?xml version="1.0" encoding="utf-8"?>
-<ds:datastoreItem xmlns:ds="http://schemas.openxmlformats.org/officeDocument/2006/customXml" ds:itemID="{71B3F608-D261-42A4-8D83-505B77E07B0E}">
+<ds:datastoreItem xmlns:ds="http://schemas.openxmlformats.org/officeDocument/2006/customXml" ds:itemID="{4414A47E-C96A-45CD-B624-5AEF53171F3D}">
   <ds:schemaRefs>
     <ds:schemaRef ds:uri="http://schemas.openxmlformats.org/officeDocument/2006/bibliography"/>
   </ds:schemaRefs>

</xml_diff>